<commit_message>
FINAL V2 rap final
</commit_message>
<xml_diff>
--- a/Documents/Rapport final/rapport_final_curvedfractals_v2.docx
+++ b/Documents/Rapport final/rapport_final_curvedfractals_v2.docx
@@ -617,6 +617,517 @@
         </w:sdtContent>
       </w:sdt>
     </w:p>
+    <w:sdt>
+      <w:sdtPr>
+        <w:rPr>
+          <w:rFonts w:ascii="Times New Roman" w:hAnsi="Times New Roman" w:cs="Times New Roman"/>
+          <w:b/>
+          <w:color w:val="auto"/>
+          <w:u w:val="single"/>
+          <w:lang w:val="fr-FR"/>
+        </w:rPr>
+        <w:id w:val="-1513226281"/>
+        <w:docPartObj>
+          <w:docPartGallery w:val="Table of Contents"/>
+          <w:docPartUnique/>
+        </w:docPartObj>
+      </w:sdtPr>
+      <w:sdtEndPr>
+        <w:rPr>
+          <w:rFonts w:eastAsia="Times New Roman"/>
+          <w:bCs/>
+          <w:sz w:val="24"/>
+          <w:szCs w:val="24"/>
+          <w:u w:val="none"/>
+        </w:rPr>
+      </w:sdtEndPr>
+      <w:sdtContent>
+        <w:p>
+          <w:pPr>
+            <w:pStyle w:val="En-ttedetabledesmatires"/>
+            <w:rPr>
+              <w:rFonts w:ascii="Times New Roman" w:hAnsi="Times New Roman" w:cs="Times New Roman"/>
+              <w:b/>
+              <w:color w:val="auto"/>
+              <w:u w:val="single"/>
+              <w:lang w:val="fr-FR"/>
+            </w:rPr>
+          </w:pPr>
+          <w:r>
+            <w:rPr>
+              <w:rFonts w:ascii="Times New Roman" w:hAnsi="Times New Roman" w:cs="Times New Roman"/>
+              <w:b/>
+              <w:color w:val="auto"/>
+              <w:u w:val="single"/>
+              <w:lang w:val="fr-FR"/>
+            </w:rPr>
+            <w:t>Table des matières</w:t>
+          </w:r>
+        </w:p>
+        <w:p>
+          <w:pPr>
+            <w:rPr>
+              <w:lang w:val="fr-FR"/>
+            </w:rPr>
+          </w:pPr>
+        </w:p>
+        <w:p>
+          <w:pPr>
+            <w:pStyle w:val="TM1"/>
+            <w:tabs>
+              <w:tab w:val="left" w:pos="440"/>
+              <w:tab w:val="right" w:leader="dot" w:pos="8630"/>
+            </w:tabs>
+            <w:rPr>
+              <w:noProof/>
+            </w:rPr>
+          </w:pPr>
+          <w:r>
+            <w:fldChar w:fldCharType="begin"/>
+          </w:r>
+          <w:r>
+            <w:instrText xml:space="preserve"> TOC \o "1-3" \h \z \u </w:instrText>
+          </w:r>
+          <w:r>
+            <w:fldChar w:fldCharType="separate"/>
+          </w:r>
+          <w:hyperlink w:anchor="_Toc514355987" w:history="1">
+            <w:r>
+              <w:rPr>
+                <w:rStyle w:val="Lienhypertexte"/>
+                <w:b/>
+                <w:noProof/>
+              </w:rPr>
+              <w:t>1.</w:t>
+            </w:r>
+            <w:r>
+              <w:rPr>
+                <w:noProof/>
+              </w:rPr>
+              <w:tab/>
+            </w:r>
+            <w:r>
+              <w:rPr>
+                <w:rStyle w:val="Lienhypertexte"/>
+                <w:b/>
+                <w:noProof/>
+              </w:rPr>
+              <w:t>Description du projet</w:t>
+            </w:r>
+            <w:r>
+              <w:rPr>
+                <w:noProof/>
+                <w:webHidden/>
+              </w:rPr>
+              <w:tab/>
+            </w:r>
+            <w:r>
+              <w:rPr>
+                <w:noProof/>
+                <w:webHidden/>
+              </w:rPr>
+              <w:fldChar w:fldCharType="begin"/>
+            </w:r>
+            <w:r>
+              <w:rPr>
+                <w:noProof/>
+                <w:webHidden/>
+              </w:rPr>
+              <w:instrText xml:space="preserve"> PAGEREF _Toc514355987 \h </w:instrText>
+            </w:r>
+            <w:r>
+              <w:rPr>
+                <w:noProof/>
+                <w:webHidden/>
+              </w:rPr>
+            </w:r>
+            <w:r>
+              <w:rPr>
+                <w:noProof/>
+                <w:webHidden/>
+              </w:rPr>
+              <w:fldChar w:fldCharType="separate"/>
+            </w:r>
+            <w:r>
+              <w:rPr>
+                <w:noProof/>
+                <w:webHidden/>
+              </w:rPr>
+              <w:t>2</w:t>
+            </w:r>
+            <w:r>
+              <w:rPr>
+                <w:noProof/>
+                <w:webHidden/>
+              </w:rPr>
+              <w:fldChar w:fldCharType="end"/>
+            </w:r>
+          </w:hyperlink>
+        </w:p>
+        <w:p>
+          <w:pPr>
+            <w:pStyle w:val="TM1"/>
+            <w:tabs>
+              <w:tab w:val="left" w:pos="440"/>
+              <w:tab w:val="right" w:leader="dot" w:pos="8630"/>
+            </w:tabs>
+            <w:rPr>
+              <w:noProof/>
+            </w:rPr>
+          </w:pPr>
+          <w:hyperlink w:anchor="_Toc514355988" w:history="1">
+            <w:r>
+              <w:rPr>
+                <w:rStyle w:val="Lienhypertexte"/>
+                <w:b/>
+                <w:noProof/>
+              </w:rPr>
+              <w:t>2.</w:t>
+            </w:r>
+            <w:r>
+              <w:rPr>
+                <w:noProof/>
+              </w:rPr>
+              <w:tab/>
+            </w:r>
+            <w:r>
+              <w:rPr>
+                <w:rStyle w:val="Lienhypertexte"/>
+                <w:b/>
+                <w:noProof/>
+              </w:rPr>
+              <w:t>Développement</w:t>
+            </w:r>
+            <w:r>
+              <w:rPr>
+                <w:noProof/>
+                <w:webHidden/>
+              </w:rPr>
+              <w:tab/>
+            </w:r>
+            <w:r>
+              <w:rPr>
+                <w:noProof/>
+                <w:webHidden/>
+              </w:rPr>
+              <w:fldChar w:fldCharType="begin"/>
+            </w:r>
+            <w:r>
+              <w:rPr>
+                <w:noProof/>
+                <w:webHidden/>
+              </w:rPr>
+              <w:instrText xml:space="preserve"> PAGEREF _Toc514355988 \h </w:instrText>
+            </w:r>
+            <w:r>
+              <w:rPr>
+                <w:noProof/>
+                <w:webHidden/>
+              </w:rPr>
+            </w:r>
+            <w:r>
+              <w:rPr>
+                <w:noProof/>
+                <w:webHidden/>
+              </w:rPr>
+              <w:fldChar w:fldCharType="separate"/>
+            </w:r>
+            <w:r>
+              <w:rPr>
+                <w:noProof/>
+                <w:webHidden/>
+              </w:rPr>
+              <w:t>8</w:t>
+            </w:r>
+            <w:r>
+              <w:rPr>
+                <w:noProof/>
+                <w:webHidden/>
+              </w:rPr>
+              <w:fldChar w:fldCharType="end"/>
+            </w:r>
+          </w:hyperlink>
+        </w:p>
+        <w:p>
+          <w:pPr>
+            <w:pStyle w:val="TM1"/>
+            <w:tabs>
+              <w:tab w:val="left" w:pos="440"/>
+              <w:tab w:val="right" w:leader="dot" w:pos="8630"/>
+            </w:tabs>
+            <w:rPr>
+              <w:noProof/>
+            </w:rPr>
+          </w:pPr>
+          <w:hyperlink w:anchor="_Toc514355989" w:history="1">
+            <w:r>
+              <w:rPr>
+                <w:rStyle w:val="Lienhypertexte"/>
+                <w:b/>
+                <w:noProof/>
+              </w:rPr>
+              <w:t>3.</w:t>
+            </w:r>
+            <w:r>
+              <w:rPr>
+                <w:noProof/>
+              </w:rPr>
+              <w:tab/>
+            </w:r>
+            <w:r>
+              <w:rPr>
+                <w:rStyle w:val="Lienhypertexte"/>
+                <w:b/>
+                <w:noProof/>
+              </w:rPr>
+              <w:t>Contribution personnelle</w:t>
+            </w:r>
+            <w:r>
+              <w:rPr>
+                <w:noProof/>
+                <w:webHidden/>
+              </w:rPr>
+              <w:tab/>
+            </w:r>
+            <w:r>
+              <w:rPr>
+                <w:noProof/>
+                <w:webHidden/>
+              </w:rPr>
+              <w:fldChar w:fldCharType="begin"/>
+            </w:r>
+            <w:r>
+              <w:rPr>
+                <w:noProof/>
+                <w:webHidden/>
+              </w:rPr>
+              <w:instrText xml:space="preserve"> PAGEREF _Toc514355989 \h </w:instrText>
+            </w:r>
+            <w:r>
+              <w:rPr>
+                <w:noProof/>
+                <w:webHidden/>
+              </w:rPr>
+            </w:r>
+            <w:r>
+              <w:rPr>
+                <w:noProof/>
+                <w:webHidden/>
+              </w:rPr>
+              <w:fldChar w:fldCharType="separate"/>
+            </w:r>
+            <w:r>
+              <w:rPr>
+                <w:noProof/>
+                <w:webHidden/>
+              </w:rPr>
+              <w:t>9</w:t>
+            </w:r>
+            <w:r>
+              <w:rPr>
+                <w:noProof/>
+                <w:webHidden/>
+              </w:rPr>
+              <w:fldChar w:fldCharType="end"/>
+            </w:r>
+          </w:hyperlink>
+        </w:p>
+        <w:p>
+          <w:pPr>
+            <w:pStyle w:val="TM1"/>
+            <w:tabs>
+              <w:tab w:val="left" w:pos="440"/>
+              <w:tab w:val="right" w:leader="dot" w:pos="8630"/>
+            </w:tabs>
+            <w:rPr>
+              <w:noProof/>
+            </w:rPr>
+          </w:pPr>
+          <w:hyperlink w:anchor="_Toc514355990" w:history="1">
+            <w:r>
+              <w:rPr>
+                <w:rStyle w:val="Lienhypertexte"/>
+                <w:b/>
+                <w:noProof/>
+              </w:rPr>
+              <w:t>4.</w:t>
+            </w:r>
+            <w:r>
+              <w:rPr>
+                <w:noProof/>
+              </w:rPr>
+              <w:tab/>
+            </w:r>
+            <w:r>
+              <w:rPr>
+                <w:rStyle w:val="Lienhypertexte"/>
+                <w:b/>
+                <w:noProof/>
+              </w:rPr>
+              <w:t>Conclus</w:t>
+            </w:r>
+            <w:r>
+              <w:rPr>
+                <w:rStyle w:val="Lienhypertexte"/>
+                <w:b/>
+                <w:noProof/>
+              </w:rPr>
+              <w:t>i</w:t>
+            </w:r>
+            <w:r>
+              <w:rPr>
+                <w:rStyle w:val="Lienhypertexte"/>
+                <w:b/>
+                <w:noProof/>
+              </w:rPr>
+              <w:t>on et perspectives du projet</w:t>
+            </w:r>
+            <w:r>
+              <w:rPr>
+                <w:noProof/>
+                <w:webHidden/>
+              </w:rPr>
+              <w:tab/>
+            </w:r>
+            <w:r>
+              <w:rPr>
+                <w:noProof/>
+                <w:webHidden/>
+              </w:rPr>
+              <w:fldChar w:fldCharType="begin"/>
+            </w:r>
+            <w:r>
+              <w:rPr>
+                <w:noProof/>
+                <w:webHidden/>
+              </w:rPr>
+              <w:instrText xml:space="preserve"> PAGEREF _Toc514355990 \h </w:instrText>
+            </w:r>
+            <w:r>
+              <w:rPr>
+                <w:noProof/>
+                <w:webHidden/>
+              </w:rPr>
+            </w:r>
+            <w:r>
+              <w:rPr>
+                <w:noProof/>
+                <w:webHidden/>
+              </w:rPr>
+              <w:fldChar w:fldCharType="separate"/>
+            </w:r>
+            <w:r>
+              <w:rPr>
+                <w:noProof/>
+                <w:webHidden/>
+              </w:rPr>
+              <w:t>10</w:t>
+            </w:r>
+            <w:r>
+              <w:rPr>
+                <w:noProof/>
+                <w:webHidden/>
+              </w:rPr>
+              <w:fldChar w:fldCharType="end"/>
+            </w:r>
+          </w:hyperlink>
+        </w:p>
+        <w:p>
+          <w:pPr>
+            <w:pStyle w:val="TM1"/>
+            <w:tabs>
+              <w:tab w:val="left" w:pos="440"/>
+              <w:tab w:val="right" w:leader="dot" w:pos="8630"/>
+            </w:tabs>
+            <w:rPr>
+              <w:noProof/>
+            </w:rPr>
+          </w:pPr>
+          <w:hyperlink w:anchor="_Toc514355991" w:history="1">
+            <w:r>
+              <w:rPr>
+                <w:rStyle w:val="Lienhypertexte"/>
+                <w:b/>
+                <w:noProof/>
+              </w:rPr>
+              <w:t>5.</w:t>
+            </w:r>
+            <w:r>
+              <w:rPr>
+                <w:noProof/>
+              </w:rPr>
+              <w:tab/>
+            </w:r>
+            <w:r>
+              <w:rPr>
+                <w:rStyle w:val="Lienhypertexte"/>
+                <w:b/>
+                <w:noProof/>
+              </w:rPr>
+              <w:t>Annexes</w:t>
+            </w:r>
+            <w:r>
+              <w:rPr>
+                <w:noProof/>
+                <w:webHidden/>
+              </w:rPr>
+              <w:tab/>
+            </w:r>
+            <w:r>
+              <w:rPr>
+                <w:noProof/>
+                <w:webHidden/>
+              </w:rPr>
+              <w:fldChar w:fldCharType="begin"/>
+            </w:r>
+            <w:r>
+              <w:rPr>
+                <w:noProof/>
+                <w:webHidden/>
+              </w:rPr>
+              <w:instrText xml:space="preserve"> PAGEREF _Toc514355991 \h </w:instrText>
+            </w:r>
+            <w:r>
+              <w:rPr>
+                <w:noProof/>
+                <w:webHidden/>
+              </w:rPr>
+            </w:r>
+            <w:r>
+              <w:rPr>
+                <w:noProof/>
+                <w:webHidden/>
+              </w:rPr>
+              <w:fldChar w:fldCharType="separate"/>
+            </w:r>
+            <w:r>
+              <w:rPr>
+                <w:noProof/>
+                <w:webHidden/>
+              </w:rPr>
+              <w:t>12</w:t>
+            </w:r>
+            <w:r>
+              <w:rPr>
+                <w:noProof/>
+                <w:webHidden/>
+              </w:rPr>
+              <w:fldChar w:fldCharType="end"/>
+            </w:r>
+          </w:hyperlink>
+        </w:p>
+        <w:p>
+          <w:r>
+            <w:rPr>
+              <w:b/>
+              <w:bCs/>
+              <w:lang w:val="fr-FR"/>
+            </w:rPr>
+            <w:fldChar w:fldCharType="end"/>
+          </w:r>
+        </w:p>
+      </w:sdtContent>
+    </w:sdt>
     <w:p>
       <w:pPr>
         <w:pStyle w:val="Titre1"/>
@@ -631,17 +1142,17 @@
           <w:u w:val="single"/>
         </w:rPr>
       </w:pPr>
+      <w:bookmarkStart w:id="0" w:name="_Toc514355987"/>
       <w:r>
         <w:rPr>
           <w:rFonts w:ascii="Times New Roman" w:hAnsi="Times New Roman" w:cs="Times New Roman"/>
           <w:b/>
           <w:color w:val="000000" w:themeColor="text1"/>
-          <w:highlight w:val="cyan"/>
           <w:u w:val="single"/>
         </w:rPr>
-        <w:lastRenderedPageBreak/>
         <w:t>Description du projet</w:t>
       </w:r>
+      <w:bookmarkEnd w:id="0"/>
       <w:r>
         <w:rPr>
           <w:rFonts w:ascii="Times New Roman" w:hAnsi="Times New Roman" w:cs="Times New Roman"/>
@@ -1179,7 +1690,6 @@
           <w:color w:val="000000" w:themeColor="text1"/>
           <w:szCs w:val="22"/>
         </w:rPr>
-        <w:lastRenderedPageBreak/>
         <w:t>Jonathan Simard</w:t>
       </w:r>
       <w:r>
@@ -1446,7 +1956,14 @@
         <w:rPr>
           <w:color w:val="000000" w:themeColor="text1"/>
         </w:rPr>
-        <w:t xml:space="preserve">, et l’application permet d’appliquer les principes de quelques </w:t>
+        <w:t xml:space="preserve">, et </w:t>
+      </w:r>
+      <w:r>
+        <w:rPr>
+          <w:color w:val="000000" w:themeColor="text1"/>
+        </w:rPr>
+        <w:lastRenderedPageBreak/>
+        <w:t xml:space="preserve">l’application permet d’appliquer les principes de quelques </w:t>
       </w:r>
       <w:r>
         <w:rPr>
@@ -1557,7 +2074,6 @@
           <w:color w:val="000000" w:themeColor="text1"/>
           <w:sz w:val="28"/>
         </w:rPr>
-        <w:lastRenderedPageBreak/>
         <w:t>Description détaillée</w:t>
       </w:r>
     </w:p>
@@ -1598,7 +2114,13 @@
         <w:rPr>
           <w:color w:val="000000" w:themeColor="text1"/>
         </w:rPr>
-        <w:t>d’intégration du DEC en Sciences Informatiques et Mathématiques.</w:t>
+        <w:t>d’intégration du DEC en Sciences Informatiques et Mathématiques</w:t>
+      </w:r>
+      <w:r>
+        <w:rPr>
+          <w:color w:val="000000" w:themeColor="text1"/>
+        </w:rPr>
+        <w:t xml:space="preserve"> (SIM).</w:t>
       </w:r>
       <w:r>
         <w:rPr>
@@ -1710,6 +2232,24 @@
         </w:rPr>
         <w:t>) de leur GPU.</w:t>
       </w:r>
+    </w:p>
+    <w:p>
+      <w:pPr>
+        <w:rPr>
+          <w:b/>
+          <w:color w:val="000000" w:themeColor="text1"/>
+          <w:sz w:val="28"/>
+        </w:rPr>
+      </w:pPr>
+    </w:p>
+    <w:p>
+      <w:pPr>
+        <w:rPr>
+          <w:b/>
+          <w:color w:val="000000" w:themeColor="text1"/>
+          <w:sz w:val="28"/>
+        </w:rPr>
+      </w:pPr>
     </w:p>
     <w:p>
       <w:pPr>
@@ -1737,13 +2277,14 @@
           <w:b/>
           <w:color w:val="000000" w:themeColor="text1"/>
         </w:rPr>
+        <w:lastRenderedPageBreak/>
         <w:t>Concepts présents dans l’application</w:t>
       </w:r>
     </w:p>
     <w:p>
       <w:pPr>
-        <w:jc w:val="both"/>
-        <w:rPr>
+        <w:rPr>
+          <w:b/>
           <w:color w:val="000000" w:themeColor="text1"/>
         </w:rPr>
       </w:pPr>
@@ -2137,7 +2678,6 @@
         <w:rPr>
           <w:color w:val="000000" w:themeColor="text1"/>
         </w:rPr>
-        <w:lastRenderedPageBreak/>
         <w:t>L’influence de la dérivée covariante sur le tenseur de courbure</w:t>
       </w:r>
     </w:p>
@@ -2644,6 +3184,7 @@
         <w:rPr>
           <w:color w:val="000000" w:themeColor="text1"/>
         </w:rPr>
+        <w:lastRenderedPageBreak/>
         <w:t>On remarque bien, à la complexité des équations en jeu, l'utilisation de concepts complexes</w:t>
       </w:r>
       <w:r>
@@ -2813,14 +3354,7 @@
         <w:rPr>
           <w:color w:val="000000" w:themeColor="text1"/>
         </w:rPr>
-        <w:t xml:space="preserve">, des petits programmes exécutés pour chaque sommet d'un modèle et pour chaque pixels de l’écran, parallélisés, qui permettent d'effectuer les </w:t>
-      </w:r>
-      <w:r>
-        <w:rPr>
-          <w:color w:val="000000" w:themeColor="text1"/>
-        </w:rPr>
-        <w:lastRenderedPageBreak/>
-        <w:t>transformations (ici appliquer la courbure sur la fractale) et effets (ici l'affichage de la fractale en soi) voulus de manière extrêmement efficace.</w:t>
+        <w:t>, des petits programmes exécutés pour chaque sommet d'un modèle et pour chaque pixels de l’écran, parallélisés, qui permettent d'effectuer les transformations (ici appliquer la courbure sur la fractale) et effets (ici l'affichage de la fractale en soi) voulus de manière extrêmement efficace.</w:t>
       </w:r>
       <w:r>
         <w:rPr>
@@ -2976,6 +3510,7 @@
         <w:rPr>
           <w:color w:val="000000" w:themeColor="text1"/>
         </w:rPr>
+        <w:lastRenderedPageBreak/>
         <w:t xml:space="preserve">Toutefois, </w:t>
       </w:r>
       <w:r>
@@ -3418,14 +3953,6 @@
         </w:rPr>
         <w:t xml:space="preserve"> d’utilisation).</w:t>
       </w:r>
-    </w:p>
-    <w:p>
-      <w:pPr>
-        <w:rPr>
-          <w:b/>
-          <w:color w:val="000000" w:themeColor="text1"/>
-        </w:rPr>
-      </w:pPr>
     </w:p>
     <w:p>
       <w:pPr>
@@ -3452,7 +3979,6 @@
           <w:b/>
           <w:color w:val="000000" w:themeColor="text1"/>
         </w:rPr>
-        <w:lastRenderedPageBreak/>
         <w:t>Fonctionnement mathématique</w:t>
       </w:r>
     </w:p>
@@ -3560,6 +4086,14 @@
     </w:p>
     <w:p>
       <w:pPr>
+        <w:jc w:val="both"/>
+        <w:rPr>
+          <w:color w:val="000000" w:themeColor="text1"/>
+        </w:rPr>
+      </w:pPr>
+    </w:p>
+    <w:p>
+      <w:pPr>
         <w:pStyle w:val="Paragraphedeliste"/>
         <w:numPr>
           <w:ilvl w:val="1"/>
@@ -3579,6 +4113,7 @@
           <w:color w:val="000000" w:themeColor="text1"/>
           <w:sz w:val="28"/>
         </w:rPr>
+        <w:lastRenderedPageBreak/>
         <w:t xml:space="preserve">Technologies </w:t>
       </w:r>
       <w:r>
@@ -3871,55 +4406,6 @@
     </w:p>
     <w:p>
       <w:pPr>
-        <w:rPr>
-          <w:color w:val="000000" w:themeColor="text1"/>
-        </w:rPr>
-      </w:pPr>
-    </w:p>
-    <w:p>
-      <w:pPr>
-        <w:rPr>
-          <w:color w:val="000000" w:themeColor="text1"/>
-        </w:rPr>
-      </w:pPr>
-    </w:p>
-    <w:p>
-      <w:pPr>
-        <w:rPr>
-          <w:color w:val="000000" w:themeColor="text1"/>
-        </w:rPr>
-      </w:pPr>
-    </w:p>
-    <w:p>
-      <w:pPr>
-        <w:rPr>
-          <w:color w:val="000000" w:themeColor="text1"/>
-        </w:rPr>
-      </w:pPr>
-    </w:p>
-    <w:p>
-      <w:pPr>
-        <w:rPr>
-          <w:color w:val="000000" w:themeColor="text1"/>
-        </w:rPr>
-      </w:pPr>
-    </w:p>
-    <w:p>
-      <w:pPr>
-        <w:rPr>
-          <w:color w:val="000000" w:themeColor="text1"/>
-        </w:rPr>
-      </w:pPr>
-    </w:p>
-    <w:p>
-      <w:pPr>
-        <w:rPr>
-          <w:color w:val="000000" w:themeColor="text1"/>
-        </w:rPr>
-      </w:pPr>
-    </w:p>
-    <w:p>
-      <w:pPr>
         <w:pStyle w:val="Titre1"/>
         <w:numPr>
           <w:ilvl w:val="0"/>
@@ -3932,6 +4418,7 @@
           <w:u w:val="single"/>
         </w:rPr>
       </w:pPr>
+      <w:bookmarkStart w:id="1" w:name="_Toc514355988"/>
       <w:r>
         <w:rPr>
           <w:rFonts w:ascii="Times New Roman" w:hAnsi="Times New Roman" w:cs="Times New Roman"/>
@@ -3939,17 +4426,27 @@
           <w:color w:val="000000" w:themeColor="text1"/>
           <w:u w:val="single"/>
         </w:rPr>
-        <w:lastRenderedPageBreak/>
         <w:t>Développement</w:t>
       </w:r>
-    </w:p>
-    <w:p>
-      <w:pPr>
-        <w:rPr>
+      <w:bookmarkEnd w:id="1"/>
+    </w:p>
+    <w:p>
+      <w:pPr>
+        <w:rPr>
+          <w:b/>
           <w:color w:val="000000" w:themeColor="text1"/>
           <w:sz w:val="28"/>
         </w:rPr>
       </w:pPr>
+      <w:r>
+        <w:rPr>
+          <w:b/>
+          <w:color w:val="000000" w:themeColor="text1"/>
+          <w:sz w:val="28"/>
+          <w:highlight w:val="cyan"/>
+        </w:rPr>
+        <w:t>TODO</w:t>
+      </w:r>
     </w:p>
     <w:p>
       <w:pPr>
@@ -4022,6 +4519,14 @@
         </w:rPr>
         <w:t xml:space="preserve">Le fonctionnement de notre cadre de développement est simple. Nous utilisons Trello pour organiser les quelques Sprints qui ont lieu et les tâches à effectuer lors de chaque Sprint. Ces tâches sont déterminées selon les User Stories conçues au début du projet. </w:t>
       </w:r>
+    </w:p>
+    <w:p>
+      <w:pPr>
+        <w:rPr>
+          <w:b/>
+          <w:color w:val="000000" w:themeColor="text1"/>
+        </w:rPr>
+      </w:pPr>
       <w:r>
         <w:rPr>
           <w:color w:val="000000" w:themeColor="text1"/>
@@ -4029,14 +4534,6 @@
         </w:rPr>
         <w:t>TODO – À CONTINUER</w:t>
       </w:r>
-    </w:p>
-    <w:p>
-      <w:pPr>
-        <w:rPr>
-          <w:b/>
-          <w:color w:val="000000" w:themeColor="text1"/>
-        </w:rPr>
-      </w:pPr>
     </w:p>
     <w:p>
       <w:pPr>
@@ -4226,6 +4723,7 @@
           <w:b/>
           <w:color w:val="000000" w:themeColor="text1"/>
         </w:rPr>
+        <w:lastRenderedPageBreak/>
         <w:t>Forces, faiblesses et acquis</w:t>
       </w:r>
     </w:p>
@@ -4298,6 +4796,7 @@
           <w:u w:val="single"/>
         </w:rPr>
       </w:pPr>
+      <w:bookmarkStart w:id="2" w:name="_Toc514355989"/>
       <w:r>
         <w:rPr>
           <w:rFonts w:ascii="Times New Roman" w:hAnsi="Times New Roman" w:cs="Times New Roman"/>
@@ -4305,19 +4804,27 @@
           <w:color w:val="000000" w:themeColor="text1"/>
           <w:u w:val="single"/>
         </w:rPr>
-        <w:lastRenderedPageBreak/>
         <w:t>Contribution personnelle</w:t>
       </w:r>
-    </w:p>
-    <w:p>
-      <w:pPr>
-        <w:rPr>
-          <w:b/>
-          <w:color w:val="000000" w:themeColor="text1"/>
-          <w:sz w:val="32"/>
-          <w:u w:val="single"/>
-        </w:rPr>
-      </w:pPr>
+      <w:bookmarkEnd w:id="2"/>
+    </w:p>
+    <w:p>
+      <w:pPr>
+        <w:rPr>
+          <w:b/>
+          <w:color w:val="000000" w:themeColor="text1"/>
+          <w:sz w:val="28"/>
+        </w:rPr>
+      </w:pPr>
+      <w:r>
+        <w:rPr>
+          <w:b/>
+          <w:color w:val="000000" w:themeColor="text1"/>
+          <w:sz w:val="28"/>
+          <w:highlight w:val="cyan"/>
+        </w:rPr>
+        <w:t>TODO</w:t>
+      </w:r>
     </w:p>
     <w:p>
       <w:pPr>
@@ -4754,60 +5261,6 @@
     </w:p>
     <w:p>
       <w:pPr>
-        <w:rPr>
-          <w:b/>
-          <w:color w:val="000000" w:themeColor="text1"/>
-          <w:sz w:val="28"/>
-        </w:rPr>
-      </w:pPr>
-    </w:p>
-    <w:p>
-      <w:pPr>
-        <w:rPr>
-          <w:b/>
-          <w:color w:val="000000" w:themeColor="text1"/>
-          <w:sz w:val="28"/>
-        </w:rPr>
-      </w:pPr>
-    </w:p>
-    <w:p>
-      <w:pPr>
-        <w:rPr>
-          <w:b/>
-          <w:color w:val="000000" w:themeColor="text1"/>
-          <w:sz w:val="28"/>
-        </w:rPr>
-      </w:pPr>
-    </w:p>
-    <w:p>
-      <w:pPr>
-        <w:rPr>
-          <w:b/>
-          <w:color w:val="000000" w:themeColor="text1"/>
-          <w:sz w:val="28"/>
-        </w:rPr>
-      </w:pPr>
-    </w:p>
-    <w:p>
-      <w:pPr>
-        <w:rPr>
-          <w:b/>
-          <w:color w:val="000000" w:themeColor="text1"/>
-          <w:sz w:val="28"/>
-        </w:rPr>
-      </w:pPr>
-    </w:p>
-    <w:p>
-      <w:pPr>
-        <w:rPr>
-          <w:b/>
-          <w:color w:val="000000" w:themeColor="text1"/>
-          <w:sz w:val="28"/>
-        </w:rPr>
-      </w:pPr>
-    </w:p>
-    <w:p>
-      <w:pPr>
         <w:pStyle w:val="Titre1"/>
         <w:numPr>
           <w:ilvl w:val="0"/>
@@ -4820,6 +5273,9 @@
           <w:u w:val="single"/>
         </w:rPr>
       </w:pPr>
+      <w:bookmarkStart w:id="3" w:name="_Toc514355990"/>
+      <w:bookmarkStart w:id="4" w:name="_GoBack"/>
+      <w:bookmarkEnd w:id="4"/>
       <w:r>
         <w:rPr>
           <w:rFonts w:ascii="Times New Roman" w:hAnsi="Times New Roman" w:cs="Times New Roman"/>
@@ -4830,6 +5286,7 @@
         <w:lastRenderedPageBreak/>
         <w:t>Conclusion et perspectives du projet</w:t>
       </w:r>
+      <w:bookmarkEnd w:id="3"/>
     </w:p>
     <w:p>
       <w:pPr>
@@ -5378,8 +5835,6 @@
           <w:color w:val="000000" w:themeColor="text1"/>
         </w:rPr>
       </w:pPr>
-      <w:bookmarkStart w:id="0" w:name="_GoBack"/>
-      <w:bookmarkEnd w:id="0"/>
     </w:p>
     <w:p>
       <w:pPr>
@@ -5465,6 +5920,7 @@
           <w:u w:val="single"/>
         </w:rPr>
       </w:pPr>
+      <w:bookmarkStart w:id="5" w:name="_Toc514355991"/>
       <w:r>
         <w:rPr>
           <w:rFonts w:ascii="Times New Roman" w:hAnsi="Times New Roman" w:cs="Times New Roman"/>
@@ -5484,6 +5940,7 @@
         </w:rPr>
         <w:t>s</w:t>
       </w:r>
+      <w:bookmarkEnd w:id="5"/>
     </w:p>
     <w:p/>
     <w:p>
@@ -5836,7 +6293,7 @@
           <w:color w:val="0000FF"/>
         </w:rPr>
       </w:pPr>
-      <w:hyperlink r:id="rId22" w:history="1">
+      <w:hyperlink r:id="rId22" w:anchor="prog_kerr-image" w:history="1">
         <w:r>
           <w:rPr>
             <w:rStyle w:val="Lienhypertexte"/>
@@ -5909,19 +6366,7 @@
           <w:rPr>
             <w:rStyle w:val="Lienhypertexte"/>
           </w:rPr>
-          <w:t>https://tre</w:t>
-        </w:r>
-        <w:r>
-          <w:rPr>
-            <w:rStyle w:val="Lienhypertexte"/>
-          </w:rPr>
-          <w:t>l</w:t>
-        </w:r>
-        <w:r>
-          <w:rPr>
-            <w:rStyle w:val="Lienhypertexte"/>
-          </w:rPr>
-          <w:t>lo.com</w:t>
+          <w:t>https://trello.com</w:t>
         </w:r>
       </w:hyperlink>
       <w:r>
@@ -5942,19 +6387,7 @@
           <w:rPr>
             <w:rStyle w:val="Lienhypertexte"/>
           </w:rPr>
-          <w:t>https://git</w:t>
-        </w:r>
-        <w:r>
-          <w:rPr>
-            <w:rStyle w:val="Lienhypertexte"/>
-          </w:rPr>
-          <w:t>h</w:t>
-        </w:r>
-        <w:r>
-          <w:rPr>
-            <w:rStyle w:val="Lienhypertexte"/>
-          </w:rPr>
-          <w:t>ub.com</w:t>
+          <w:t>https://github.com</w:t>
         </w:r>
       </w:hyperlink>
     </w:p>
@@ -7104,6 +7537,49 @@
       <w:u w:val="single"/>
     </w:rPr>
   </w:style>
+  <w:style w:type="paragraph" w:styleId="Textedebulles">
+    <w:name w:val="Balloon Text"/>
+    <w:basedOn w:val="Normal"/>
+    <w:link w:val="TextedebullesCar"/>
+    <w:uiPriority w:val="99"/>
+    <w:semiHidden/>
+    <w:unhideWhenUsed/>
+    <w:rsid w:val="00B46E9C"/>
+    <w:pPr>
+      <w:spacing w:line="240" w:lineRule="auto"/>
+    </w:pPr>
+    <w:rPr>
+      <w:rFonts w:ascii="Segoe UI" w:hAnsi="Segoe UI" w:cs="Segoe UI"/>
+      <w:sz w:val="18"/>
+      <w:szCs w:val="18"/>
+    </w:rPr>
+  </w:style>
+  <w:style w:type="character" w:customStyle="1" w:styleId="TextedebullesCar">
+    <w:name w:val="Texte de bulles Car"/>
+    <w:basedOn w:val="Policepardfaut"/>
+    <w:link w:val="Textedebulles"/>
+    <w:uiPriority w:val="99"/>
+    <w:semiHidden/>
+    <w:rsid w:val="00B46E9C"/>
+    <w:rPr>
+      <w:rFonts w:ascii="Segoe UI" w:eastAsia="Times New Roman" w:hAnsi="Segoe UI" w:cs="Segoe UI"/>
+      <w:sz w:val="18"/>
+      <w:szCs w:val="18"/>
+      <w:lang w:eastAsia="fr-CA"/>
+    </w:rPr>
+  </w:style>
+  <w:style w:type="paragraph" w:styleId="TM1">
+    <w:name w:val="toc 1"/>
+    <w:basedOn w:val="Normal"/>
+    <w:next w:val="Normal"/>
+    <w:autoRedefine/>
+    <w:uiPriority w:val="39"/>
+    <w:unhideWhenUsed/>
+    <w:rsid w:val="00BF3817"/>
+    <w:pPr>
+      <w:spacing w:after="100"/>
+    </w:pPr>
+  </w:style>
 </w:styles>
 </file>
 
@@ -7483,6 +7959,13 @@
     <w:pitch w:val="variable"/>
     <w:sig w:usb0="E00002FF" w:usb1="400004FF" w:usb2="00000000" w:usb3="00000000" w:csb0="0000019F" w:csb1="00000000"/>
   </w:font>
+  <w:font w:name="Segoe UI">
+    <w:panose1 w:val="020B0502040204020203"/>
+    <w:charset w:val="00"/>
+    <w:family w:val="swiss"/>
+    <w:pitch w:val="variable"/>
+    <w:sig w:usb0="E10022FF" w:usb1="C000E47F" w:usb2="00000029" w:usb3="00000000" w:csb0="000001DF" w:csb1="00000000"/>
+  </w:font>
   <w:font w:name="Cambria Math">
     <w:panose1 w:val="02040503050406030204"/>
     <w:charset w:val="00"/>
@@ -7528,6 +8011,7 @@
     <w:rsid w:val="002064CA"/>
     <w:rsid w:val="00286BCD"/>
     <w:rsid w:val="005761CF"/>
+    <w:rsid w:val="00620DC0"/>
     <w:rsid w:val="00AD1EC1"/>
     <w:rsid w:val="00BC311D"/>
     <w:rsid w:val="00C90B29"/>
@@ -8330,7 +8814,7 @@
 </file>
 
 <file path=customXml/itemProps1.xml><?xml version="1.0" encoding="utf-8"?>
-<ds:datastoreItem xmlns:ds="http://schemas.openxmlformats.org/officeDocument/2006/customXml" ds:itemID="{FC9C54F1-F7A8-4465-BABD-7EAB41D18D52}">
+<ds:datastoreItem xmlns:ds="http://schemas.openxmlformats.org/officeDocument/2006/customXml" ds:itemID="{F2D550F6-58EB-4C35-A98B-14793844FEAF}">
   <ds:schemaRefs>
     <ds:schemaRef ds:uri="http://schemas.openxmlformats.org/officeDocument/2006/bibliography"/>
   </ds:schemaRefs>

</xml_diff>